<commit_message>
Atualizações - Projeto de Extensão IV
</commit_message>
<xml_diff>
--- a/DocumentoSoftware/planejamentoPexIV.docx
+++ b/DocumentoSoftware/planejamentoPexIV.docx
@@ -71,16 +71,7 @@
         <w:jc w:val="center"/>
       </w:pPr>
       <w:r>
-        <w:t xml:space="preserve">TURMA </w:t>
-      </w:r>
-      <w:r>
-        <w:t>ADS</w:t>
-      </w:r>
-      <w:r>
-        <w:t xml:space="preserve"> 24.</w:t>
-      </w:r>
-      <w:r>
-        <w:t>1</w:t>
+        <w:t>TURMA ADS 24.1</w:t>
       </w:r>
     </w:p>
     <w:p>
@@ -88,7 +79,10 @@
         <w:jc w:val="center"/>
       </w:pPr>
       <w:r>
-        <w:t>4ª PERÍODO</w:t>
+        <w:t>5</w:t>
+      </w:r>
+      <w:r>
+        <w:t>ª PERÍODO</w:t>
       </w:r>
       <w:r>
         <w:br/>
@@ -163,8 +157,6 @@
       <w:r>
         <w:t>São Paulo</w:t>
       </w:r>
-      <w:bookmarkStart w:id="0" w:name="_GoBack"/>
-      <w:bookmarkEnd w:id="0"/>
       <w:r>
         <w:t xml:space="preserve"> - SP</w:t>
       </w:r>
@@ -184,9 +176,23 @@
       </w:pPr>
       <w:r>
         <w:lastRenderedPageBreak/>
-        <w:t>Planejamento de Coleta e Análise de Dados - Projeto de Extensão</w:t>
+        <w:t xml:space="preserve">Planejamento de Coleta e Análise de Dados - </w:t>
       </w:r>
+      <w:proofErr w:type="spellStart"/>
+      <w:r>
+        <w:t>Projeto</w:t>
+      </w:r>
+      <w:proofErr w:type="spellEnd"/>
+      <w:r>
+        <w:t xml:space="preserve"> de </w:t>
+      </w:r>
+      <w:proofErr w:type="spellStart"/>
+      <w:r>
+        <w:t>Extensão</w:t>
+      </w:r>
+      <w:proofErr w:type="spellEnd"/>
     </w:p>
+    <w:p/>
     <w:p>
       <w:pPr>
         <w:pStyle w:val="Ttulo2"/>
@@ -200,7 +206,84 @@
         <w:pStyle w:val="Commarcadores"/>
       </w:pPr>
       <w:r>
-        <w:t>- Definir métodos e ferramentas adequadas para coletar informações sobre o contexto do projeto.</w:t>
+        <w:t xml:space="preserve">- Definir métodos e ferramentas adequadas para coletar informações </w:t>
+      </w:r>
+      <w:proofErr w:type="spellStart"/>
+      <w:r>
+        <w:t>sobre</w:t>
+      </w:r>
+      <w:proofErr w:type="spellEnd"/>
+      <w:r>
+        <w:t xml:space="preserve"> o </w:t>
+      </w:r>
+      <w:proofErr w:type="spellStart"/>
+      <w:r>
+        <w:t>contexto</w:t>
+      </w:r>
+      <w:proofErr w:type="spellEnd"/>
+      <w:r>
+        <w:t xml:space="preserve"> o </w:t>
+      </w:r>
+      <w:proofErr w:type="spellStart"/>
+      <w:r>
+        <w:t>projeto</w:t>
+      </w:r>
+      <w:proofErr w:type="spellEnd"/>
+      <w:r>
+        <w:t>.</w:t>
+      </w:r>
+      <w:r>
+        <w:t xml:space="preserve"> - </w:t>
+      </w:r>
+      <w:r>
+        <w:rPr>
+          <w:color w:val="FF0000"/>
+        </w:rPr>
+        <w:t>ok</w:t>
+      </w:r>
+    </w:p>
+    <w:p>
+      <w:pPr>
+        <w:pStyle w:val="Commarcadores"/>
+        <w:rPr>
+          <w:color w:val="FF0000"/>
+        </w:rPr>
+      </w:pPr>
+      <w:r>
+        <w:t xml:space="preserve">- Mapear necessidades do </w:t>
+      </w:r>
+      <w:proofErr w:type="spellStart"/>
+      <w:r>
+        <w:t>cliente</w:t>
+      </w:r>
+      <w:proofErr w:type="spellEnd"/>
+      <w:r>
+        <w:t xml:space="preserve"> </w:t>
+      </w:r>
+      <w:proofErr w:type="spellStart"/>
+      <w:r>
+        <w:t>ou</w:t>
+      </w:r>
+      <w:proofErr w:type="spellEnd"/>
+      <w:r>
+        <w:t xml:space="preserve"> </w:t>
+      </w:r>
+      <w:proofErr w:type="spellStart"/>
+      <w:r>
+        <w:t>comunidade</w:t>
+      </w:r>
+      <w:proofErr w:type="spellEnd"/>
+      <w:r>
+        <w:t>.</w:t>
+      </w:r>
+      <w:r>
+        <w:t xml:space="preserve"> - </w:t>
+      </w:r>
+      <w:r>
+        <w:rPr>
+          <w:color w:val="FF0000"/>
+        </w:rPr>
+        <w:t>ok</w:t>
       </w:r>
     </w:p>
     <w:p>
@@ -208,16 +291,59 @@
         <w:pStyle w:val="Commarcadores"/>
       </w:pPr>
       <w:r>
-        <w:t>- Mapear necessidades do cliente ou comunidade.</w:t>
+        <w:t xml:space="preserve">- Definir requisitos do </w:t>
+      </w:r>
+      <w:proofErr w:type="spellStart"/>
+      <w:r>
+        <w:t>sistema</w:t>
+      </w:r>
+      <w:proofErr w:type="spellEnd"/>
+      <w:r>
+        <w:t xml:space="preserve"> </w:t>
+      </w:r>
+      <w:proofErr w:type="spellStart"/>
+      <w:r>
+        <w:t>ou</w:t>
+      </w:r>
+      <w:proofErr w:type="spellEnd"/>
+      <w:r>
+        <w:t xml:space="preserve"> </w:t>
+      </w:r>
+      <w:proofErr w:type="spellStart"/>
+      <w:r>
+        <w:t>solução</w:t>
+      </w:r>
+      <w:proofErr w:type="spellEnd"/>
+      <w:r>
+        <w:t xml:space="preserve"> </w:t>
+      </w:r>
+      <w:proofErr w:type="spellStart"/>
+      <w:r>
+        <w:t>tecnológica</w:t>
+      </w:r>
+      <w:proofErr w:type="spellEnd"/>
+      <w:r>
+        <w:t>.</w:t>
+      </w:r>
+      <w:r>
+        <w:t xml:space="preserve"> - </w:t>
+      </w:r>
+      <w:r>
+        <w:rPr>
+          <w:color w:val="FF0000"/>
+        </w:rPr>
+        <w:t>ok</w:t>
       </w:r>
     </w:p>
     <w:p>
       <w:pPr>
         <w:pStyle w:val="Commarcadores"/>
+        <w:numPr>
+          <w:ilvl w:val="0"/>
+          <w:numId w:val="0"/>
+        </w:numPr>
+        <w:ind w:left="360"/>
       </w:pPr>
-      <w:r>
-        <w:t>- Definir requisitos do sistema ou solução tecnológica.</w:t>
-      </w:r>
     </w:p>
     <w:p>
       <w:pPr>
@@ -232,7 +358,35 @@
         <w:pStyle w:val="Commarcadores"/>
       </w:pPr>
       <w:r>
-        <w:t>- Realizar entrevistas com usuários e levantamento de requisitos.</w:t>
+        <w:t xml:space="preserve">- Realizar entrevistas com usuários e </w:t>
+      </w:r>
+      <w:proofErr w:type="spellStart"/>
+      <w:r>
+        <w:t>levantamento</w:t>
+      </w:r>
+      <w:proofErr w:type="spellEnd"/>
+      <w:r>
+        <w:t xml:space="preserve"> de </w:t>
+      </w:r>
+      <w:proofErr w:type="spellStart"/>
+      <w:r>
+        <w:t>requisitos</w:t>
+      </w:r>
+      <w:proofErr w:type="spellEnd"/>
+      <w:r>
+        <w:t>.</w:t>
+      </w:r>
+      <w:r>
+        <w:t xml:space="preserve"> </w:t>
+      </w:r>
+      <w:r>
+        <w:t xml:space="preserve">- </w:t>
+      </w:r>
+      <w:r>
+        <w:rPr>
+          <w:color w:val="FF0000"/>
+        </w:rPr>
+        <w:t>ok</w:t>
       </w:r>
     </w:p>
     <w:p>
@@ -240,7 +394,51 @@
         <w:pStyle w:val="Commarcadores"/>
       </w:pPr>
       <w:r>
-        <w:t>- Analisar sistemas existentes relacionados.</w:t>
+        <w:t xml:space="preserve">- </w:t>
+      </w:r>
+      <w:proofErr w:type="spellStart"/>
+      <w:r>
+        <w:t>Analisar</w:t>
+      </w:r>
+      <w:proofErr w:type="spellEnd"/>
+      <w:r>
+        <w:t xml:space="preserve"> </w:t>
+      </w:r>
+      <w:proofErr w:type="spellStart"/>
+      <w:r>
+        <w:t>sistemas</w:t>
+      </w:r>
+      <w:proofErr w:type="spellEnd"/>
+      <w:r>
+        <w:t xml:space="preserve"> </w:t>
+      </w:r>
+      <w:proofErr w:type="spellStart"/>
+      <w:r>
+        <w:t>existentes</w:t>
+      </w:r>
+      <w:proofErr w:type="spellEnd"/>
+      <w:r>
+        <w:t xml:space="preserve"> </w:t>
+      </w:r>
+      <w:proofErr w:type="spellStart"/>
+      <w:r>
+        <w:t>relacionados</w:t>
+      </w:r>
+      <w:proofErr w:type="spellEnd"/>
+      <w:r>
+        <w:t>.</w:t>
+      </w:r>
+      <w:r>
+        <w:t xml:space="preserve"> </w:t>
+      </w:r>
+      <w:r>
+        <w:t xml:space="preserve">- </w:t>
+      </w:r>
+      <w:r>
+        <w:rPr>
+          <w:color w:val="FF0000"/>
+        </w:rPr>
+        <w:t>ok</w:t>
       </w:r>
     </w:p>
     <w:p>
@@ -248,7 +446,51 @@
         <w:pStyle w:val="Commarcadores"/>
       </w:pPr>
       <w:r>
-        <w:t>- Utilizar ferramentas como Google Forms, Trello ou softwares de prototipação.</w:t>
+        <w:t xml:space="preserve">- Utilizar ferramentas </w:t>
+      </w:r>
+      <w:proofErr w:type="gramStart"/>
+      <w:r>
+        <w:t>como</w:t>
+      </w:r>
+      <w:proofErr w:type="gramEnd"/>
+      <w:r>
+        <w:t xml:space="preserve"> Google Forms, Trello </w:t>
+      </w:r>
+      <w:proofErr w:type="spellStart"/>
+      <w:r>
+        <w:t>ou</w:t>
+      </w:r>
+      <w:proofErr w:type="spellEnd"/>
+      <w:r>
+        <w:t xml:space="preserve"> </w:t>
+      </w:r>
+      <w:proofErr w:type="spellStart"/>
+      <w:r>
+        <w:t>softwares</w:t>
+      </w:r>
+      <w:proofErr w:type="spellEnd"/>
+      <w:r>
+        <w:t xml:space="preserve"> de </w:t>
+      </w:r>
+      <w:proofErr w:type="spellStart"/>
+      <w:r>
+        <w:t>prototipação</w:t>
+      </w:r>
+      <w:proofErr w:type="spellEnd"/>
+      <w:r>
+        <w:t>.</w:t>
+      </w:r>
+      <w:r>
+        <w:t xml:space="preserve"> </w:t>
+      </w:r>
+      <w:r>
+        <w:t xml:space="preserve">- </w:t>
+      </w:r>
+      <w:r>
+        <w:rPr>
+          <w:color w:val="FF0000"/>
+        </w:rPr>
+        <w:t>ok</w:t>
       </w:r>
     </w:p>
     <w:p>
@@ -256,8 +498,54 @@
         <w:pStyle w:val="Commarcadores"/>
       </w:pPr>
       <w:r>
-        <w:t>- Registrar o processo de coleta por meio de fotos, relatórios e registros.</w:t>
+        <w:t xml:space="preserve">- Registrar o processo de coleta por meio de </w:t>
       </w:r>
+      <w:proofErr w:type="spellStart"/>
+      <w:r>
+        <w:t>fotos</w:t>
+      </w:r>
+      <w:proofErr w:type="spellEnd"/>
+      <w:r>
+        <w:t xml:space="preserve">, </w:t>
+      </w:r>
+      <w:proofErr w:type="spellStart"/>
+      <w:r>
+        <w:t>relatórios</w:t>
+      </w:r>
+      <w:proofErr w:type="spellEnd"/>
+      <w:r>
+        <w:t xml:space="preserve"> e </w:t>
+      </w:r>
+      <w:proofErr w:type="spellStart"/>
+      <w:r>
+        <w:t>registros</w:t>
+      </w:r>
+      <w:proofErr w:type="spellEnd"/>
+      <w:r>
+        <w:t>.</w:t>
+      </w:r>
+      <w:r>
+        <w:t xml:space="preserve"> </w:t>
+      </w:r>
+      <w:r>
+        <w:t xml:space="preserve">- </w:t>
+      </w:r>
+      <w:r>
+        <w:rPr>
+          <w:color w:val="FF0000"/>
+        </w:rPr>
+        <w:t>ok</w:t>
+      </w:r>
+    </w:p>
+    <w:p>
+      <w:pPr>
+        <w:pStyle w:val="Commarcadores"/>
+        <w:numPr>
+          <w:ilvl w:val="0"/>
+          <w:numId w:val="0"/>
+        </w:numPr>
+        <w:ind w:left="360"/>
+      </w:pPr>
     </w:p>
     <w:p>
       <w:pPr>
@@ -272,7 +560,43 @@
         <w:pStyle w:val="Commarcadores"/>
       </w:pPr>
       <w:r>
-        <w:t>- Estruturar dados em tabelas, gráficos ou documentos utilizando Excel, Power BI ou softwares de análise.</w:t>
+        <w:t xml:space="preserve">- Estruturar dados em tabelas, gráficos ou documentos utilizando Excel, Power BI </w:t>
+      </w:r>
+      <w:proofErr w:type="spellStart"/>
+      <w:r>
+        <w:t>ou</w:t>
+      </w:r>
+      <w:proofErr w:type="spellEnd"/>
+      <w:r>
+        <w:t xml:space="preserve"> </w:t>
+      </w:r>
+      <w:proofErr w:type="spellStart"/>
+      <w:r>
+        <w:t>softwares</w:t>
+      </w:r>
+      <w:proofErr w:type="spellEnd"/>
+      <w:r>
+        <w:t xml:space="preserve"> de </w:t>
+      </w:r>
+      <w:proofErr w:type="spellStart"/>
+      <w:r>
+        <w:t>análise</w:t>
+      </w:r>
+      <w:proofErr w:type="spellEnd"/>
+      <w:r>
+        <w:t>.</w:t>
+      </w:r>
+      <w:r>
+        <w:t xml:space="preserve"> </w:t>
+      </w:r>
+      <w:r>
+        <w:t xml:space="preserve">- </w:t>
+      </w:r>
+      <w:r>
+        <w:rPr>
+          <w:color w:val="FF0000"/>
+        </w:rPr>
+        <w:t>ok</w:t>
       </w:r>
     </w:p>
     <w:p>
@@ -282,14 +606,74 @@
       <w:r>
         <w:t>- Modelar o sistema por meio de fluxogramas, diagramas UML e esquemas de banco de dados.</w:t>
       </w:r>
+      <w:r>
+        <w:t xml:space="preserve"> </w:t>
+      </w:r>
+      <w:r>
+        <w:t xml:space="preserve">- </w:t>
+      </w:r>
+      <w:r>
+        <w:rPr>
+          <w:color w:val="FF0000"/>
+        </w:rPr>
+        <w:t>ok</w:t>
+      </w:r>
     </w:p>
     <w:p>
       <w:pPr>
         <w:pStyle w:val="Commarcadores"/>
       </w:pPr>
       <w:r>
-        <w:t>- Identificar padrões e gargalos para fundamentar soluções tecnológicas.</w:t>
+        <w:t xml:space="preserve">- Identificar padrões e gargalos para </w:t>
       </w:r>
+      <w:proofErr w:type="spellStart"/>
+      <w:r>
+        <w:t>fundamentar</w:t>
+      </w:r>
+      <w:proofErr w:type="spellEnd"/>
+      <w:r>
+        <w:t xml:space="preserve"> </w:t>
+      </w:r>
+      <w:proofErr w:type="spellStart"/>
+      <w:r>
+        <w:t>soluções</w:t>
+      </w:r>
+      <w:proofErr w:type="spellEnd"/>
+      <w:r>
+        <w:t xml:space="preserve"> </w:t>
+      </w:r>
+      <w:proofErr w:type="spellStart"/>
+      <w:r>
+        <w:t>tecnológicas</w:t>
+      </w:r>
+      <w:proofErr w:type="spellEnd"/>
+      <w:r>
+        <w:t>.</w:t>
+      </w:r>
+      <w:r>
+        <w:t xml:space="preserve"> </w:t>
+      </w:r>
+      <w:r>
+        <w:t xml:space="preserve">- </w:t>
+      </w:r>
+      <w:r>
+        <w:rPr>
+          <w:color w:val="FF0000"/>
+        </w:rPr>
+        <w:t>ok</w:t>
+      </w:r>
+      <w:bookmarkStart w:id="0" w:name="_GoBack"/>
+      <w:bookmarkEnd w:id="0"/>
+    </w:p>
+    <w:p>
+      <w:pPr>
+        <w:pStyle w:val="Commarcadores"/>
+        <w:numPr>
+          <w:ilvl w:val="0"/>
+          <w:numId w:val="0"/>
+        </w:numPr>
+        <w:ind w:left="360"/>
+      </w:pPr>
     </w:p>
     <w:p>
       <w:pPr>
@@ -23167,7 +23551,7 @@
 </file>
 
 <file path=customXml/itemProps1.xml><?xml version="1.0" encoding="utf-8"?>
-<ds:datastoreItem xmlns:ds="http://schemas.openxmlformats.org/officeDocument/2006/customXml" ds:itemID="{2FF4E5FC-950A-40A3-9208-DB6EF857B0CE}">
+<ds:datastoreItem xmlns:ds="http://schemas.openxmlformats.org/officeDocument/2006/customXml" ds:itemID="{C14FCE1C-4480-4A62-9F28-84105CD52653}">
   <ds:schemaRefs>
     <ds:schemaRef ds:uri="http://schemas.openxmlformats.org/officeDocument/2006/bibliography"/>
   </ds:schemaRefs>

</xml_diff>